<commit_message>
Day 4 results. (found some clue)
</commit_message>
<xml_diff>
--- a/Experiments.docx
+++ b/Experiments.docx
@@ -5466,20 +5466,342 @@
       </w:pPr>
       <w:r>
         <w:rPr>
-          <w:sz w:val="96"/>
-          <w:szCs w:val="96"/>
-        </w:rPr>
-        <w:t>pending</w:t>
-      </w:r>
-    </w:p>
-    <w:p>
-      <w:pPr>
-        <w:rPr>
-          <w:sz w:val="96"/>
-          <w:szCs w:val="96"/>
-        </w:rPr>
-      </w:pPr>
-    </w:p>
+          <w:noProof/>
+        </w:rPr>
+        <w:drawing>
+          <wp:inline distT="0" distB="0" distL="0" distR="0" wp14:anchorId="73D6880D" wp14:editId="0C747D3C">
+            <wp:extent cx="5943600" cy="971550"/>
+            <wp:effectExtent l="0" t="0" r="0" b="0"/>
+            <wp:docPr id="1395967744" name="Picture 1" descr="A screen shot of a computer code&#10;&#10;Description automatically generated"/>
+            <wp:cNvGraphicFramePr>
+              <a:graphicFrameLocks xmlns:a="http://schemas.openxmlformats.org/drawingml/2006/main" noChangeAspect="1"/>
+            </wp:cNvGraphicFramePr>
+            <a:graphic xmlns:a="http://schemas.openxmlformats.org/drawingml/2006/main">
+              <a:graphicData uri="http://schemas.openxmlformats.org/drawingml/2006/picture">
+                <pic:pic xmlns:pic="http://schemas.openxmlformats.org/drawingml/2006/picture">
+                  <pic:nvPicPr>
+                    <pic:cNvPr id="1395967744" name="Picture 1" descr="A screen shot of a computer code&#10;&#10;Description automatically generated"/>
+                    <pic:cNvPicPr/>
+                  </pic:nvPicPr>
+                  <pic:blipFill>
+                    <a:blip r:embed="rId95"/>
+                    <a:stretch>
+                      <a:fillRect/>
+                    </a:stretch>
+                  </pic:blipFill>
+                  <pic:spPr>
+                    <a:xfrm>
+                      <a:off x="0" y="0"/>
+                      <a:ext cx="5943600" cy="971550"/>
+                    </a:xfrm>
+                    <a:prstGeom prst="rect">
+                      <a:avLst/>
+                    </a:prstGeom>
+                  </pic:spPr>
+                </pic:pic>
+              </a:graphicData>
+            </a:graphic>
+          </wp:inline>
+        </w:drawing>
+      </w:r>
+    </w:p>
+    <w:p>
+      <w:r>
+        <w:t xml:space="preserve">It </w:t>
+      </w:r>
+      <w:proofErr w:type="gramStart"/>
+      <w:r>
+        <w:t>print</w:t>
+      </w:r>
+      <w:proofErr w:type="gramEnd"/>
+      <w:r>
+        <w:t xml:space="preserve"> as 52</w:t>
+      </w:r>
+    </w:p>
+    <w:p>
+      <w:r>
+        <w:t>But data is not transf</w:t>
+      </w:r>
+      <w:r>
+        <w:t>e</w:t>
+      </w:r>
+      <w:r>
+        <w:t>rred</w:t>
+      </w:r>
+    </w:p>
+    <w:p>
+      <w:r>
+        <w:rPr>
+          <w:noProof/>
+        </w:rPr>
+        <w:drawing>
+          <wp:inline distT="0" distB="0" distL="0" distR="0" wp14:anchorId="5084F7A0" wp14:editId="1CCB8CFB">
+            <wp:extent cx="3124200" cy="1085850"/>
+            <wp:effectExtent l="0" t="0" r="0" b="0"/>
+            <wp:docPr id="1616198373" name="Picture 1" descr="A screenshot of a computer&#10;&#10;Description automatically generated"/>
+            <wp:cNvGraphicFramePr>
+              <a:graphicFrameLocks xmlns:a="http://schemas.openxmlformats.org/drawingml/2006/main" noChangeAspect="1"/>
+            </wp:cNvGraphicFramePr>
+            <a:graphic xmlns:a="http://schemas.openxmlformats.org/drawingml/2006/main">
+              <a:graphicData uri="http://schemas.openxmlformats.org/drawingml/2006/picture">
+                <pic:pic xmlns:pic="http://schemas.openxmlformats.org/drawingml/2006/picture">
+                  <pic:nvPicPr>
+                    <pic:cNvPr id="1616198373" name="Picture 1" descr="A screenshot of a computer&#10;&#10;Description automatically generated"/>
+                    <pic:cNvPicPr/>
+                  </pic:nvPicPr>
+                  <pic:blipFill>
+                    <a:blip r:embed="rId96"/>
+                    <a:stretch>
+                      <a:fillRect/>
+                    </a:stretch>
+                  </pic:blipFill>
+                  <pic:spPr>
+                    <a:xfrm>
+                      <a:off x="0" y="0"/>
+                      <a:ext cx="3124200" cy="1085850"/>
+                    </a:xfrm>
+                    <a:prstGeom prst="rect">
+                      <a:avLst/>
+                    </a:prstGeom>
+                  </pic:spPr>
+                </pic:pic>
+              </a:graphicData>
+            </a:graphic>
+          </wp:inline>
+        </w:drawing>
+      </w:r>
+    </w:p>
+    <w:p>
+      <w:r>
+        <w:t xml:space="preserve">When </w:t>
+      </w:r>
+      <w:proofErr w:type="spellStart"/>
+      <w:proofErr w:type="gramStart"/>
+      <w:r>
+        <w:t>mtu</w:t>
+      </w:r>
+      <w:proofErr w:type="spellEnd"/>
+      <w:proofErr w:type="gramEnd"/>
+      <w:r>
+        <w:t xml:space="preserve"> size change to 1500 for all</w:t>
+      </w:r>
+    </w:p>
+    <w:p>
+      <w:r>
+        <w:rPr>
+          <w:noProof/>
+        </w:rPr>
+        <w:drawing>
+          <wp:inline distT="0" distB="0" distL="0" distR="0" wp14:anchorId="45268FD7" wp14:editId="6D09C44B">
+            <wp:extent cx="2962275" cy="1009650"/>
+            <wp:effectExtent l="0" t="0" r="9525" b="0"/>
+            <wp:docPr id="1119527474" name="Picture 1" descr="A screenshot of a computer code&#10;&#10;Description automatically generated"/>
+            <wp:cNvGraphicFramePr>
+              <a:graphicFrameLocks xmlns:a="http://schemas.openxmlformats.org/drawingml/2006/main" noChangeAspect="1"/>
+            </wp:cNvGraphicFramePr>
+            <a:graphic xmlns:a="http://schemas.openxmlformats.org/drawingml/2006/main">
+              <a:graphicData uri="http://schemas.openxmlformats.org/drawingml/2006/picture">
+                <pic:pic xmlns:pic="http://schemas.openxmlformats.org/drawingml/2006/picture">
+                  <pic:nvPicPr>
+                    <pic:cNvPr id="1119527474" name="Picture 1" descr="A screenshot of a computer code&#10;&#10;Description automatically generated"/>
+                    <pic:cNvPicPr/>
+                  </pic:nvPicPr>
+                  <pic:blipFill>
+                    <a:blip r:embed="rId97"/>
+                    <a:stretch>
+                      <a:fillRect/>
+                    </a:stretch>
+                  </pic:blipFill>
+                  <pic:spPr>
+                    <a:xfrm>
+                      <a:off x="0" y="0"/>
+                      <a:ext cx="2962275" cy="1009650"/>
+                    </a:xfrm>
+                    <a:prstGeom prst="rect">
+                      <a:avLst/>
+                    </a:prstGeom>
+                  </pic:spPr>
+                </pic:pic>
+              </a:graphicData>
+            </a:graphic>
+          </wp:inline>
+        </w:drawing>
+      </w:r>
+    </w:p>
+    <w:p>
+      <w:r>
+        <w:t xml:space="preserve">It </w:t>
+      </w:r>
+      <w:r>
+        <w:t>transferred data</w:t>
+      </w:r>
+      <w:r>
+        <w:t>.</w:t>
+      </w:r>
+      <w:r>
+        <w:t xml:space="preserve"> </w:t>
+      </w:r>
+    </w:p>
+    <w:p>
+      <w:r>
+        <w:rPr>
+          <w:noProof/>
+        </w:rPr>
+        <w:drawing>
+          <wp:inline distT="0" distB="0" distL="0" distR="0" wp14:anchorId="6A6549E7" wp14:editId="7FC92C9E">
+            <wp:extent cx="5943600" cy="3400425"/>
+            <wp:effectExtent l="0" t="0" r="0" b="9525"/>
+            <wp:docPr id="1700607327" name="Picture 1" descr="A screenshot of a computer&#10;&#10;Description automatically generated"/>
+            <wp:cNvGraphicFramePr>
+              <a:graphicFrameLocks xmlns:a="http://schemas.openxmlformats.org/drawingml/2006/main" noChangeAspect="1"/>
+            </wp:cNvGraphicFramePr>
+            <a:graphic xmlns:a="http://schemas.openxmlformats.org/drawingml/2006/main">
+              <a:graphicData uri="http://schemas.openxmlformats.org/drawingml/2006/picture">
+                <pic:pic xmlns:pic="http://schemas.openxmlformats.org/drawingml/2006/picture">
+                  <pic:nvPicPr>
+                    <pic:cNvPr id="1700607327" name="Picture 1" descr="A screenshot of a computer&#10;&#10;Description automatically generated"/>
+                    <pic:cNvPicPr/>
+                  </pic:nvPicPr>
+                  <pic:blipFill>
+                    <a:blip r:embed="rId98"/>
+                    <a:stretch>
+                      <a:fillRect/>
+                    </a:stretch>
+                  </pic:blipFill>
+                  <pic:spPr>
+                    <a:xfrm>
+                      <a:off x="0" y="0"/>
+                      <a:ext cx="5943600" cy="3400425"/>
+                    </a:xfrm>
+                    <a:prstGeom prst="rect">
+                      <a:avLst/>
+                    </a:prstGeom>
+                  </pic:spPr>
+                </pic:pic>
+              </a:graphicData>
+            </a:graphic>
+          </wp:inline>
+        </w:drawing>
+      </w:r>
+    </w:p>
+    <w:p/>
+    <w:p>
+      <w:r>
+        <w:t>Change MTU to 9000 for all</w:t>
+      </w:r>
+      <w:r>
+        <w:t xml:space="preserve"> – data transferred</w:t>
+      </w:r>
+    </w:p>
+    <w:p/>
+    <w:p>
+      <w:r>
+        <w:rPr>
+          <w:noProof/>
+        </w:rPr>
+        <w:drawing>
+          <wp:inline distT="0" distB="0" distL="0" distR="0" wp14:anchorId="0EEFC80F" wp14:editId="65205308">
+            <wp:extent cx="5943600" cy="3717925"/>
+            <wp:effectExtent l="0" t="0" r="0" b="0"/>
+            <wp:docPr id="567620312" name="Picture 1" descr="A screenshot of a computer screen&#10;&#10;Description automatically generated"/>
+            <wp:cNvGraphicFramePr>
+              <a:graphicFrameLocks xmlns:a="http://schemas.openxmlformats.org/drawingml/2006/main" noChangeAspect="1"/>
+            </wp:cNvGraphicFramePr>
+            <a:graphic xmlns:a="http://schemas.openxmlformats.org/drawingml/2006/main">
+              <a:graphicData uri="http://schemas.openxmlformats.org/drawingml/2006/picture">
+                <pic:pic xmlns:pic="http://schemas.openxmlformats.org/drawingml/2006/picture">
+                  <pic:nvPicPr>
+                    <pic:cNvPr id="567620312" name="Picture 1" descr="A screenshot of a computer screen&#10;&#10;Description automatically generated"/>
+                    <pic:cNvPicPr/>
+                  </pic:nvPicPr>
+                  <pic:blipFill>
+                    <a:blip r:embed="rId99"/>
+                    <a:stretch>
+                      <a:fillRect/>
+                    </a:stretch>
+                  </pic:blipFill>
+                  <pic:spPr>
+                    <a:xfrm>
+                      <a:off x="0" y="0"/>
+                      <a:ext cx="5943600" cy="3717925"/>
+                    </a:xfrm>
+                    <a:prstGeom prst="rect">
+                      <a:avLst/>
+                    </a:prstGeom>
+                  </pic:spPr>
+                </pic:pic>
+              </a:graphicData>
+            </a:graphic>
+          </wp:inline>
+        </w:drawing>
+      </w:r>
+    </w:p>
+    <w:p>
+      <w:proofErr w:type="spellStart"/>
+      <w:proofErr w:type="gramStart"/>
+      <w:r>
+        <w:t>Eventhough</w:t>
+      </w:r>
+      <w:proofErr w:type="spellEnd"/>
+      <w:proofErr w:type="gramEnd"/>
+      <w:r>
+        <w:t xml:space="preserve"> interface MTU size 1500 or 9000 </w:t>
+      </w:r>
+      <w:proofErr w:type="spellStart"/>
+      <w:r>
+        <w:rPr>
+          <w:sz w:val="32"/>
+          <w:szCs w:val="32"/>
+        </w:rPr>
+        <w:t>skb</w:t>
+      </w:r>
+      <w:proofErr w:type="spellEnd"/>
+      <w:r>
+        <w:rPr>
+          <w:sz w:val="32"/>
+          <w:szCs w:val="32"/>
+        </w:rPr>
+        <w:t>-&gt;</w:t>
+      </w:r>
+      <w:proofErr w:type="spellStart"/>
+      <w:r>
+        <w:rPr>
+          <w:sz w:val="32"/>
+          <w:szCs w:val="32"/>
+        </w:rPr>
+        <w:t>len</w:t>
+      </w:r>
+      <w:proofErr w:type="spellEnd"/>
+      <w:r>
+        <w:rPr>
+          <w:sz w:val="32"/>
+          <w:szCs w:val="32"/>
+        </w:rPr>
+        <w:t xml:space="preserve"> give 52</w:t>
+      </w:r>
+      <w:r>
+        <w:rPr>
+          <w:sz w:val="32"/>
+          <w:szCs w:val="32"/>
+        </w:rPr>
+        <w:t xml:space="preserve">     ?</w:t>
+      </w:r>
+    </w:p>
+    <w:p>
+      <w:r>
+        <w:t xml:space="preserve">When </w:t>
+      </w:r>
+      <w:proofErr w:type="gramStart"/>
+      <w:r>
+        <w:t>create</w:t>
+      </w:r>
+      <w:proofErr w:type="gramEnd"/>
+      <w:r>
+        <w:t xml:space="preserve"> bottleneck data is not transferred</w:t>
+      </w:r>
+    </w:p>
+    <w:p/>
+    <w:p/>
     <w:p>
       <w:pPr>
         <w:rPr>
@@ -5581,10 +5903,12 @@
       <w:pPr>
         <w:pStyle w:val="Heading2"/>
       </w:pPr>
+      <w:bookmarkStart w:id="0" w:name="_Hlk181559680"/>
       <w:r>
         <w:t xml:space="preserve">Day 3 </w:t>
       </w:r>
     </w:p>
+    <w:bookmarkEnd w:id="0"/>
     <w:p>
       <w:pPr>
         <w:jc w:val="center"/>
@@ -5844,7 +6168,7 @@
                     <pic:cNvPicPr/>
                   </pic:nvPicPr>
                   <pic:blipFill>
-                    <a:blip r:embed="rId95"/>
+                    <a:blip r:embed="rId100"/>
                     <a:stretch>
                       <a:fillRect/>
                     </a:stretch>
@@ -5888,7 +6212,7 @@
                     <pic:cNvPicPr/>
                   </pic:nvPicPr>
                   <pic:blipFill>
-                    <a:blip r:embed="rId96"/>
+                    <a:blip r:embed="rId101"/>
                     <a:stretch>
                       <a:fillRect/>
                     </a:stretch>
@@ -5912,6 +6236,360 @@
     <w:p>
       <w:r>
         <w:t>passing the ICMP message along with the MTU info (info) to the transport layer, which adjusts the MTU for future packets.</w:t>
+      </w:r>
+    </w:p>
+    <w:p>
+      <w:pPr>
+        <w:pBdr>
+          <w:bottom w:val="single" w:sz="6" w:space="1" w:color="auto"/>
+        </w:pBdr>
+      </w:pPr>
+    </w:p>
+    <w:p>
+      <w:pPr>
+        <w:pStyle w:val="Heading2"/>
+      </w:pPr>
+      <w:r>
+        <w:t>Day 4</w:t>
+      </w:r>
+    </w:p>
+    <w:p>
+      <w:r>
+        <w:t xml:space="preserve">Mininet script </w:t>
+      </w:r>
+      <w:hyperlink r:id="rId102" w:history="1">
+        <w:r>
+          <w:rPr>
+            <w:rStyle w:val="Hyperlink"/>
+          </w:rPr>
+          <w:t>python file</w:t>
+        </w:r>
+      </w:hyperlink>
+    </w:p>
+    <w:p>
+      <w:r>
+        <w:t xml:space="preserve">Finally got some </w:t>
+      </w:r>
+      <w:r>
+        <w:t>results</w:t>
+      </w:r>
+      <w:r>
+        <w:t xml:space="preserve"> on kernel print</w:t>
+      </w:r>
+    </w:p>
+    <w:p>
+      <w:pPr>
+        <w:rPr>
+          <w:sz w:val="32"/>
+          <w:szCs w:val="32"/>
+        </w:rPr>
+      </w:pPr>
+      <w:r>
+        <w:rPr>
+          <w:noProof/>
+        </w:rPr>
+        <w:drawing>
+          <wp:anchor distT="0" distB="0" distL="114300" distR="114300" simplePos="0" relativeHeight="251678720" behindDoc="0" locked="0" layoutInCell="1" allowOverlap="1" wp14:anchorId="625DC5E9" wp14:editId="6D9BEAE0">
+            <wp:simplePos x="0" y="0"/>
+            <wp:positionH relativeFrom="margin">
+              <wp:align>center</wp:align>
+            </wp:positionH>
+            <wp:positionV relativeFrom="paragraph">
+              <wp:posOffset>379095</wp:posOffset>
+            </wp:positionV>
+            <wp:extent cx="7402830" cy="3124200"/>
+            <wp:effectExtent l="0" t="0" r="7620" b="0"/>
+            <wp:wrapThrough wrapText="bothSides">
+              <wp:wrapPolygon edited="0">
+                <wp:start x="0" y="0"/>
+                <wp:lineTo x="0" y="21468"/>
+                <wp:lineTo x="21567" y="21468"/>
+                <wp:lineTo x="21567" y="0"/>
+                <wp:lineTo x="0" y="0"/>
+              </wp:wrapPolygon>
+            </wp:wrapThrough>
+            <wp:docPr id="1598596300" name="Picture 1" descr="A computer screen shot of a computer code&#10;&#10;Description automatically generated"/>
+            <wp:cNvGraphicFramePr>
+              <a:graphicFrameLocks xmlns:a="http://schemas.openxmlformats.org/drawingml/2006/main" noChangeAspect="1"/>
+            </wp:cNvGraphicFramePr>
+            <a:graphic xmlns:a="http://schemas.openxmlformats.org/drawingml/2006/main">
+              <a:graphicData uri="http://schemas.openxmlformats.org/drawingml/2006/picture">
+                <pic:pic xmlns:pic="http://schemas.openxmlformats.org/drawingml/2006/picture">
+                  <pic:nvPicPr>
+                    <pic:cNvPr id="1598596300" name="Picture 1" descr="A computer screen shot of a computer code&#10;&#10;Description automatically generated"/>
+                    <pic:cNvPicPr/>
+                  </pic:nvPicPr>
+                  <pic:blipFill>
+                    <a:blip r:embed="rId103">
+                      <a:extLst>
+                        <a:ext uri="{28A0092B-C50C-407E-A947-70E740481C1C}">
+                          <a14:useLocalDpi xmlns:a14="http://schemas.microsoft.com/office/drawing/2010/main" val="0"/>
+                        </a:ext>
+                      </a:extLst>
+                    </a:blip>
+                    <a:stretch>
+                      <a:fillRect/>
+                    </a:stretch>
+                  </pic:blipFill>
+                  <pic:spPr>
+                    <a:xfrm>
+                      <a:off x="0" y="0"/>
+                      <a:ext cx="7402830" cy="3124200"/>
+                    </a:xfrm>
+                    <a:prstGeom prst="rect">
+                      <a:avLst/>
+                    </a:prstGeom>
+                  </pic:spPr>
+                </pic:pic>
+              </a:graphicData>
+            </a:graphic>
+            <wp14:sizeRelH relativeFrom="page">
+              <wp14:pctWidth>0</wp14:pctWidth>
+            </wp14:sizeRelH>
+            <wp14:sizeRelV relativeFrom="page">
+              <wp14:pctHeight>0</wp14:pctHeight>
+            </wp14:sizeRelV>
+          </wp:anchor>
+        </w:drawing>
+      </w:r>
+      <w:r>
+        <w:rPr>
+          <w:sz w:val="32"/>
+          <w:szCs w:val="32"/>
+        </w:rPr>
+        <w:t>Results</w:t>
+      </w:r>
+    </w:p>
+    <w:p>
+      <w:pPr>
+        <w:rPr>
+          <w:sz w:val="32"/>
+          <w:szCs w:val="32"/>
+        </w:rPr>
+      </w:pPr>
+    </w:p>
+    <w:p>
+      <w:r>
+        <w:t>Changes:-</w:t>
+      </w:r>
+    </w:p>
+    <w:p>
+      <w:proofErr w:type="spellStart"/>
+      <w:r>
+        <w:t>Iperf</w:t>
+      </w:r>
+      <w:proofErr w:type="spellEnd"/>
+      <w:r>
+        <w:t xml:space="preserve"> run on 9000 </w:t>
+      </w:r>
+      <w:proofErr w:type="spellStart"/>
+      <w:r>
+        <w:t>mtu</w:t>
+      </w:r>
+      <w:proofErr w:type="spellEnd"/>
+      <w:r>
+        <w:t xml:space="preserve"> and verbose mode (-d)</w:t>
+      </w:r>
+    </w:p>
+    <w:p>
+      <w:r>
+        <w:rPr>
+          <w:noProof/>
+        </w:rPr>
+        <w:drawing>
+          <wp:inline distT="0" distB="0" distL="0" distR="0" wp14:anchorId="6BB8F5A1" wp14:editId="486056A9">
+            <wp:extent cx="5943600" cy="690880"/>
+            <wp:effectExtent l="0" t="0" r="0" b="0"/>
+            <wp:docPr id="793666899" name="Picture 1"/>
+            <wp:cNvGraphicFramePr>
+              <a:graphicFrameLocks xmlns:a="http://schemas.openxmlformats.org/drawingml/2006/main" noChangeAspect="1"/>
+            </wp:cNvGraphicFramePr>
+            <a:graphic xmlns:a="http://schemas.openxmlformats.org/drawingml/2006/main">
+              <a:graphicData uri="http://schemas.openxmlformats.org/drawingml/2006/picture">
+                <pic:pic xmlns:pic="http://schemas.openxmlformats.org/drawingml/2006/picture">
+                  <pic:nvPicPr>
+                    <pic:cNvPr id="793666899" name=""/>
+                    <pic:cNvPicPr/>
+                  </pic:nvPicPr>
+                  <pic:blipFill>
+                    <a:blip r:embed="rId104"/>
+                    <a:stretch>
+                      <a:fillRect/>
+                    </a:stretch>
+                  </pic:blipFill>
+                  <pic:spPr>
+                    <a:xfrm>
+                      <a:off x="0" y="0"/>
+                      <a:ext cx="5943600" cy="690880"/>
+                    </a:xfrm>
+                    <a:prstGeom prst="rect">
+                      <a:avLst/>
+                    </a:prstGeom>
+                  </pic:spPr>
+                </pic:pic>
+              </a:graphicData>
+            </a:graphic>
+          </wp:inline>
+        </w:drawing>
+      </w:r>
+    </w:p>
+    <w:p>
+      <w:r>
+        <w:t xml:space="preserve">MTU </w:t>
+      </w:r>
+      <w:proofErr w:type="spellStart"/>
+      <w:r>
+        <w:t>configuaration</w:t>
+      </w:r>
+      <w:proofErr w:type="spellEnd"/>
+    </w:p>
+    <w:p>
+      <w:r>
+        <w:rPr>
+          <w:noProof/>
+        </w:rPr>
+        <w:drawing>
+          <wp:inline distT="0" distB="0" distL="0" distR="0" wp14:anchorId="3EBE3ADE" wp14:editId="293A1996">
+            <wp:extent cx="3495675" cy="733425"/>
+            <wp:effectExtent l="0" t="0" r="9525" b="9525"/>
+            <wp:docPr id="562848564" name="Picture 1" descr="A close-up of a computer screen&#10;&#10;Description automatically generated"/>
+            <wp:cNvGraphicFramePr>
+              <a:graphicFrameLocks xmlns:a="http://schemas.openxmlformats.org/drawingml/2006/main" noChangeAspect="1"/>
+            </wp:cNvGraphicFramePr>
+            <a:graphic xmlns:a="http://schemas.openxmlformats.org/drawingml/2006/main">
+              <a:graphicData uri="http://schemas.openxmlformats.org/drawingml/2006/picture">
+                <pic:pic xmlns:pic="http://schemas.openxmlformats.org/drawingml/2006/picture">
+                  <pic:nvPicPr>
+                    <pic:cNvPr id="562848564" name="Picture 1" descr="A close-up of a computer screen&#10;&#10;Description automatically generated"/>
+                    <pic:cNvPicPr/>
+                  </pic:nvPicPr>
+                  <pic:blipFill>
+                    <a:blip r:embed="rId105"/>
+                    <a:stretch>
+                      <a:fillRect/>
+                    </a:stretch>
+                  </pic:blipFill>
+                  <pic:spPr>
+                    <a:xfrm>
+                      <a:off x="0" y="0"/>
+                      <a:ext cx="3495675" cy="733425"/>
+                    </a:xfrm>
+                    <a:prstGeom prst="rect">
+                      <a:avLst/>
+                    </a:prstGeom>
+                  </pic:spPr>
+                </pic:pic>
+              </a:graphicData>
+            </a:graphic>
+          </wp:inline>
+        </w:drawing>
+      </w:r>
+    </w:p>
+    <w:p>
+      <w:r>
+        <w:t>Backend configurations</w:t>
+      </w:r>
+    </w:p>
+    <w:p>
+      <w:r>
+        <w:rPr>
+          <w:noProof/>
+        </w:rPr>
+        <w:drawing>
+          <wp:inline distT="0" distB="0" distL="0" distR="0" wp14:anchorId="2412DC91" wp14:editId="1A0960FF">
+            <wp:extent cx="5943600" cy="3408680"/>
+            <wp:effectExtent l="0" t="0" r="0" b="1270"/>
+            <wp:docPr id="952688081" name="Picture 1" descr="A screenshot of a computer program&#10;&#10;Description automatically generated"/>
+            <wp:cNvGraphicFramePr>
+              <a:graphicFrameLocks xmlns:a="http://schemas.openxmlformats.org/drawingml/2006/main" noChangeAspect="1"/>
+            </wp:cNvGraphicFramePr>
+            <a:graphic xmlns:a="http://schemas.openxmlformats.org/drawingml/2006/main">
+              <a:graphicData uri="http://schemas.openxmlformats.org/drawingml/2006/picture">
+                <pic:pic xmlns:pic="http://schemas.openxmlformats.org/drawingml/2006/picture">
+                  <pic:nvPicPr>
+                    <pic:cNvPr id="952688081" name="Picture 1" descr="A screenshot of a computer program&#10;&#10;Description automatically generated"/>
+                    <pic:cNvPicPr/>
+                  </pic:nvPicPr>
+                  <pic:blipFill>
+                    <a:blip r:embed="rId106"/>
+                    <a:stretch>
+                      <a:fillRect/>
+                    </a:stretch>
+                  </pic:blipFill>
+                  <pic:spPr>
+                    <a:xfrm>
+                      <a:off x="0" y="0"/>
+                      <a:ext cx="5943600" cy="3408680"/>
+                    </a:xfrm>
+                    <a:prstGeom prst="rect">
+                      <a:avLst/>
+                    </a:prstGeom>
+                  </pic:spPr>
+                </pic:pic>
+              </a:graphicData>
+            </a:graphic>
+          </wp:inline>
+        </w:drawing>
+      </w:r>
+    </w:p>
+    <w:p/>
+    <w:p>
+      <w:proofErr w:type="spellStart"/>
+      <w:r>
+        <w:t>Iperf</w:t>
+      </w:r>
+      <w:proofErr w:type="spellEnd"/>
+      <w:r>
+        <w:t xml:space="preserve"> output</w:t>
+      </w:r>
+    </w:p>
+    <w:p>
+      <w:r>
+        <w:rPr>
+          <w:noProof/>
+        </w:rPr>
+        <w:drawing>
+          <wp:inline distT="0" distB="0" distL="0" distR="0" wp14:anchorId="2C78E584" wp14:editId="5DBB97C3">
+            <wp:extent cx="4076403" cy="2447925"/>
+            <wp:effectExtent l="0" t="0" r="635" b="0"/>
+            <wp:docPr id="1961812186" name="Picture 1" descr="A screenshot of a computer&#10;&#10;Description automatically generated"/>
+            <wp:cNvGraphicFramePr>
+              <a:graphicFrameLocks xmlns:a="http://schemas.openxmlformats.org/drawingml/2006/main" noChangeAspect="1"/>
+            </wp:cNvGraphicFramePr>
+            <a:graphic xmlns:a="http://schemas.openxmlformats.org/drawingml/2006/main">
+              <a:graphicData uri="http://schemas.openxmlformats.org/drawingml/2006/picture">
+                <pic:pic xmlns:pic="http://schemas.openxmlformats.org/drawingml/2006/picture">
+                  <pic:nvPicPr>
+                    <pic:cNvPr id="1961812186" name="Picture 1" descr="A screenshot of a computer&#10;&#10;Description automatically generated"/>
+                    <pic:cNvPicPr/>
+                  </pic:nvPicPr>
+                  <pic:blipFill rotWithShape="1">
+                    <a:blip r:embed="rId107"/>
+                    <a:srcRect b="18066"/>
+                    <a:stretch/>
+                  </pic:blipFill>
+                  <pic:spPr bwMode="auto">
+                    <a:xfrm>
+                      <a:off x="0" y="0"/>
+                      <a:ext cx="4086392" cy="2453923"/>
+                    </a:xfrm>
+                    <a:prstGeom prst="rect">
+                      <a:avLst/>
+                    </a:prstGeom>
+                    <a:ln>
+                      <a:noFill/>
+                    </a:ln>
+                    <a:extLst>
+                      <a:ext uri="{53640926-AAD7-44D8-BBD7-CCE9431645EC}">
+                        <a14:shadowObscured xmlns:a14="http://schemas.microsoft.com/office/drawing/2010/main"/>
+                      </a:ext>
+                    </a:extLst>
+                  </pic:spPr>
+                </pic:pic>
+              </a:graphicData>
+            </a:graphic>
+          </wp:inline>
+        </w:drawing>
       </w:r>
     </w:p>
     <w:sectPr>
@@ -6849,6 +7527,7 @@
   <w:style w:type="character" w:default="1" w:styleId="DefaultParagraphFont">
     <w:name w:val="Default Paragraph Font"/>
     <w:uiPriority w:val="1"/>
+    <w:semiHidden/>
     <w:unhideWhenUsed/>
   </w:style>
   <w:style w:type="table" w:default="1" w:styleId="TableNormal">

</xml_diff>